<commit_message>
Different corrections to scripts
</commit_message>
<xml_diff>
--- a/#108 Amazon Dash #2.docx
+++ b/#108 Amazon Dash #2.docx
@@ -1,6 +1,6 @@
 
 <file path=word/document.xml><?xml version="1.0" encoding="utf-8"?>
-<w:document xmlns:wpc="http://schemas.microsoft.com/office/word/2010/wordprocessingCanvas" xmlns:cx="http://schemas.microsoft.com/office/drawing/2014/chartex" xmlns:cx1="http://schemas.microsoft.com/office/drawing/2015/9/8/chartex" xmlns:cx2="http://schemas.microsoft.com/office/drawing/2015/10/21/chartex" xmlns:cx3="http://schemas.microsoft.com/office/drawing/2016/5/9/chartex" xmlns:cx4="http://schemas.microsoft.com/office/drawing/2016/5/10/chartex" xmlns:cx5="http://schemas.microsoft.com/office/drawing/2016/5/11/chartex" xmlns:mc="http://schemas.openxmlformats.org/markup-compatibility/2006" xmlns:o="urn:schemas-microsoft-com:office:office" xmlns:r="http://schemas.openxmlformats.org/officeDocument/2006/relationships" xmlns:m="http://schemas.openxmlformats.org/officeDocument/2006/math" xmlns:v="urn:schemas-microsoft-com:vml" xmlns:wp14="http://schemas.microsoft.com/office/word/2010/wordprocessingDrawing" xmlns:wp="http://schemas.openxmlformats.org/drawingml/2006/wordprocessingDrawing" xmlns:w10="urn:schemas-microsoft-com:office:word" xmlns:w="http://schemas.openxmlformats.org/wordprocessingml/2006/main" xmlns:w14="http://schemas.microsoft.com/office/word/2010/wordml" xmlns:w15="http://schemas.microsoft.com/office/word/2012/wordml" xmlns:w16se="http://schemas.microsoft.com/office/word/2015/wordml/symex" xmlns:wpg="http://schemas.microsoft.com/office/word/2010/wordprocessingGroup" xmlns:wpi="http://schemas.microsoft.com/office/word/2010/wordprocessingInk" xmlns:wne="http://schemas.microsoft.com/office/word/2006/wordml" xmlns:wps="http://schemas.microsoft.com/office/word/2010/wordprocessingShape" mc:Ignorable="w14 w15 w16se wp14">
+<w:document xmlns:wpc="http://schemas.microsoft.com/office/word/2010/wordprocessingCanvas" xmlns:cx="http://schemas.microsoft.com/office/drawing/2014/chartex" xmlns:cx1="http://schemas.microsoft.com/office/drawing/2015/9/8/chartex" xmlns:cx2="http://schemas.microsoft.com/office/drawing/2015/10/21/chartex" xmlns:cx3="http://schemas.microsoft.com/office/drawing/2016/5/9/chartex" xmlns:cx4="http://schemas.microsoft.com/office/drawing/2016/5/10/chartex" xmlns:cx5="http://schemas.microsoft.com/office/drawing/2016/5/11/chartex" xmlns:cx6="http://schemas.microsoft.com/office/drawing/2016/5/12/chartex" xmlns:cx7="http://schemas.microsoft.com/office/drawing/2016/5/13/chartex" xmlns:cx8="http://schemas.microsoft.com/office/drawing/2016/5/14/chartex" xmlns:mc="http://schemas.openxmlformats.org/markup-compatibility/2006" xmlns:o="urn:schemas-microsoft-com:office:office" xmlns:r="http://schemas.openxmlformats.org/officeDocument/2006/relationships" xmlns:m="http://schemas.openxmlformats.org/officeDocument/2006/math" xmlns:v="urn:schemas-microsoft-com:vml" xmlns:wp14="http://schemas.microsoft.com/office/word/2010/wordprocessingDrawing" xmlns:wp="http://schemas.openxmlformats.org/drawingml/2006/wordprocessingDrawing" xmlns:w10="urn:schemas-microsoft-com:office:word" xmlns:w="http://schemas.openxmlformats.org/wordprocessingml/2006/main" xmlns:w14="http://schemas.microsoft.com/office/word/2010/wordml" xmlns:w15="http://schemas.microsoft.com/office/word/2012/wordml" xmlns:w16se="http://schemas.microsoft.com/office/word/2015/wordml/symex" xmlns:wpg="http://schemas.microsoft.com/office/word/2010/wordprocessingGroup" xmlns:wpi="http://schemas.microsoft.com/office/word/2010/wordprocessingInk" xmlns:wne="http://schemas.microsoft.com/office/word/2006/wordml" xmlns:wps="http://schemas.microsoft.com/office/word/2010/wordprocessingShape" mc:Ignorable="w14 w15 w16se wp14">
   <w:body>
     <w:p>
       <w:pPr>
@@ -8,6 +8,13 @@
           <w:lang w:val="en-US"/>
         </w:rPr>
       </w:pPr>
+      <w:bookmarkStart w:id="0" w:name="_GoBack"/>
+      <w:r>
+        <w:rPr>
+          <w:lang w:val="en-US"/>
+        </w:rPr>
+        <w:t xml:space="preserve">Hello YouTubers, here is the guy with the Swiss accent. </w:t>
+      </w:r>
       <w:r>
         <w:rPr>
           <w:lang w:val="en-US"/>
@@ -586,7 +593,6 @@
         <w:rPr>
           <w:lang w:val="en-US"/>
         </w:rPr>
-        <w:lastRenderedPageBreak/>
         <w:t>But</w:t>
       </w:r>
       <w:r>
@@ -807,98 +813,12 @@
         </w:rPr>
         <w:t>I hope, this video was useful or at least interesting for you. If true, please like!</w:t>
       </w:r>
-    </w:p>
-    <w:p>
-      <w:pPr>
-        <w:rPr>
-          <w:lang w:val="en-US"/>
-        </w:rPr>
-      </w:pPr>
-    </w:p>
-    <w:p>
-      <w:pPr>
-        <w:rPr>
-          <w:lang w:val="en-US"/>
-        </w:rPr>
-      </w:pPr>
-      <w:hyperlink r:id="rId4" w:history="1">
-        <w:r>
-          <w:rPr>
-            <w:rStyle w:val="Hyperlink"/>
-            <w:lang w:val="en-US"/>
-          </w:rPr>
-          <w:t>https://github.com/pinae/ESP8266-Dash</w:t>
-        </w:r>
-      </w:hyperlink>
-    </w:p>
-    <w:p>
-      <w:pPr>
-        <w:rPr>
-          <w:lang w:val="en-US"/>
-        </w:rPr>
-      </w:pPr>
-      <w:r>
-        <w:rPr>
-          <w:lang w:val="en-US"/>
-        </w:rPr>
-        <w:t xml:space="preserve">https://github.com/witnessmenow/arduino-ifttt-maker </w:t>
-      </w:r>
-    </w:p>
-    <w:p>
-      <w:pPr>
-        <w:rPr>
-          <w:lang w:val="en-US"/>
-        </w:rPr>
-      </w:pPr>
-      <w:hyperlink r:id="rId5" w:history="1">
-        <w:r>
-          <w:rPr>
-            <w:rStyle w:val="Hyperlink"/>
-            <w:lang w:val="en-US"/>
-          </w:rPr>
-          <w:t>http://www.esp8266.com/viewtopic.php?f=11&amp;t=4458&amp;start=28</w:t>
-        </w:r>
-      </w:hyperlink>
-    </w:p>
-    <w:p>
-      <w:pPr>
-        <w:rPr>
-          <w:lang w:val="en-US"/>
-        </w:rPr>
-      </w:pPr>
-      <w:hyperlink r:id="rId6" w:history="1">
-        <w:r>
-          <w:rPr>
-            <w:rStyle w:val="Hyperlink"/>
-            <w:lang w:val="en-US"/>
-          </w:rPr>
-          <w:t>https://www.heise.de/ct/</w:t>
-        </w:r>
-      </w:hyperlink>
-    </w:p>
-    <w:p>
-      <w:pPr>
-        <w:rPr>
-          <w:lang w:val="en-US"/>
-        </w:rPr>
-      </w:pPr>
-      <w:hyperlink r:id="rId7" w:history="1">
-        <w:r>
-          <w:rPr>
-            <w:rStyle w:val="Hyperlink"/>
-            <w:lang w:val="en-US"/>
-          </w:rPr>
-          <w:t>https://github.com/SensorsIot/IFTTT-Dash-Button</w:t>
-        </w:r>
-      </w:hyperlink>
-    </w:p>
-    <w:p>
-      <w:pPr>
-        <w:rPr>
-          <w:lang w:val="en-US"/>
-        </w:rPr>
-      </w:pPr>
-      <w:bookmarkStart w:id="0" w:name="_GoBack"/>
+      <w:r>
+        <w:rPr>
+          <w:lang w:val="en-US"/>
+        </w:rPr>
+        <w:t xml:space="preserve"> Bye</w:t>
+      </w:r>
       <w:bookmarkEnd w:id="0"/>
     </w:p>
     <w:sectPr>

</xml_diff>